<commit_message>
Replace Agenda_21.03.2023.docx with updated notetaker
</commit_message>
<xml_diff>
--- a/docs/Week 6/Agenda_21.03.2023.docx
+++ b/docs/Week 6/Agenda_21.03.2023.docx
@@ -6,7 +6,7 @@
       <w:pPr>
         <w:ind w:left="-567"/>
         <w:rPr>
-          <w:rFonts w:ascii="Calibri" w:eastAsia="Calibri" w:hAnsi="Calibri" w:cs="Calibri"/>
+          <w:rFonts w:ascii="Calibri" w:hAnsi="Calibri" w:eastAsia="Calibri" w:cs="Calibri"/>
           <w:bCs/>
           <w:sz w:val="24"/>
           <w:szCs w:val="24"/>
@@ -14,7 +14,7 @@
       </w:pPr>
       <w:r>
         <w:rPr>
-          <w:rFonts w:ascii="Calibri" w:eastAsia="Calibri" w:hAnsi="Calibri" w:cs="Calibri"/>
+          <w:rFonts w:ascii="Calibri" w:hAnsi="Calibri" w:eastAsia="Calibri" w:cs="Calibri"/>
           <w:b/>
           <w:color w:val="00A6D6"/>
           <w:sz w:val="24"/>
@@ -24,7 +24,7 @@
       </w:r>
       <w:r>
         <w:rPr>
-          <w:rFonts w:ascii="Calibri" w:eastAsia="Calibri" w:hAnsi="Calibri" w:cs="Calibri"/>
+          <w:rFonts w:ascii="Calibri" w:hAnsi="Calibri" w:eastAsia="Calibri" w:cs="Calibri"/>
           <w:bCs/>
           <w:sz w:val="24"/>
           <w:szCs w:val="24"/>
@@ -34,116 +34,336 @@
     </w:p>
     <w:p>
       <w:pPr>
+        <w:pStyle w:val="Normal"/>
         <w:ind w:left="-567"/>
         <w:rPr>
-          <w:rFonts w:ascii="Calibri" w:eastAsia="Calibri" w:hAnsi="Calibri" w:cs="Calibri"/>
-          <w:b/>
+          <w:rFonts w:ascii="Calibri" w:hAnsi="Calibri" w:eastAsia="Calibri" w:cs="Calibri"/>
+          <w:sz w:val="24"/>
+          <w:szCs w:val="24"/>
+        </w:rPr>
+      </w:pPr>
+      <w:r>
+        <w:rPr>
+          <w:rFonts w:ascii="Calibri" w:hAnsi="Calibri" w:eastAsia="Calibri" w:cs="Calibri"/>
+          <w:b w:val="1"/>
+          <w:bCs w:val="1"/>
           <w:color w:val="00A6D6"/>
           <w:sz w:val="24"/>
           <w:szCs w:val="24"/>
         </w:rPr>
-      </w:pPr>
-      <w:r>
-        <w:rPr>
-          <w:rFonts w:ascii="Calibri" w:eastAsia="Calibri" w:hAnsi="Calibri" w:cs="Calibri"/>
+        <w:t xml:space="preserve">Note-taker: </w:t>
+      </w:r>
+      <w:r>
+        <w:rPr>
+          <w:rFonts w:ascii="Calibri" w:hAnsi="Calibri" w:eastAsia="Calibri" w:cs="Calibri"/>
+          <w:sz w:val="24"/>
+          <w:szCs w:val="24"/>
+        </w:rPr>
+        <w:t>Ștefan Bud</w:t>
+      </w:r>
+    </w:p>
+    <w:p>
+      <w:pPr>
+        <w:ind w:left="-567"/>
+        <w:rPr>
+          <w:rFonts w:ascii="Calibri" w:hAnsi="Calibri" w:eastAsia="Calibri" w:cs="Calibri"/>
           <w:b/>
           <w:color w:val="00A6D6"/>
           <w:sz w:val="24"/>
           <w:szCs w:val="24"/>
         </w:rPr>
-        <w:t xml:space="preserve">Note-taker: </w:t>
-      </w:r>
-      <w:r>
-        <w:rPr>
-          <w:rFonts w:ascii="Calibri" w:eastAsia="Calibri" w:hAnsi="Calibri" w:cs="Calibri"/>
-          <w:sz w:val="24"/>
-          <w:szCs w:val="24"/>
-        </w:rPr>
-        <w:t>Davide Tudose</w:t>
+      </w:pPr>
+      <w:r>
+        <w:rPr>
+          <w:rFonts w:ascii="Calibri" w:hAnsi="Calibri" w:eastAsia="Calibri" w:cs="Calibri"/>
+          <w:b/>
+          <w:color w:val="00A6D6"/>
+          <w:sz w:val="24"/>
+          <w:szCs w:val="24"/>
+        </w:rPr>
+        <w:t xml:space="preserve">Agenda [Meeting Week </w:t>
+      </w:r>
+      <w:r>
+        <w:rPr>
+          <w:rFonts w:ascii="Calibri" w:hAnsi="Calibri" w:eastAsia="Calibri" w:cs="Calibri"/>
+          <w:b/>
+          <w:color w:val="00A6D6"/>
+          <w:sz w:val="24"/>
+          <w:szCs w:val="24"/>
+        </w:rPr>
+        <w:t>6</w:t>
+      </w:r>
+      <w:r>
+        <w:rPr>
+          <w:rFonts w:ascii="Calibri" w:hAnsi="Calibri" w:eastAsia="Calibri" w:cs="Calibri"/>
+          <w:b/>
+          <w:color w:val="00A6D6"/>
+          <w:sz w:val="24"/>
+          <w:szCs w:val="24"/>
+        </w:rPr>
+        <w:t>]</w:t>
+      </w:r>
+      <w:r>
+        <w:rPr>
+          <w:rFonts w:ascii="Calibri" w:hAnsi="Calibri" w:eastAsia="Calibri" w:cs="Calibri"/>
+          <w:b/>
+          <w:sz w:val="24"/>
+          <w:szCs w:val="24"/>
+        </w:rPr>
+        <w:t xml:space="preserve"> </w:t>
       </w:r>
     </w:p>
     <w:p>
       <w:pPr>
         <w:ind w:left="-567"/>
         <w:rPr>
-          <w:rFonts w:ascii="Calibri" w:eastAsia="Calibri" w:hAnsi="Calibri" w:cs="Calibri"/>
+          <w:rFonts w:ascii="Calibri" w:hAnsi="Calibri" w:eastAsia="Calibri" w:cs="Calibri"/>
+          <w:b/>
+          <w:sz w:val="24"/>
+          <w:szCs w:val="24"/>
+        </w:rPr>
+      </w:pPr>
+    </w:p>
+    <w:p>
+      <w:pPr>
+        <w:ind w:left="-567"/>
+        <w:rPr>
+          <w:rFonts w:ascii="Calibri" w:hAnsi="Calibri" w:eastAsia="Calibri" w:cs="Calibri"/>
+          <w:sz w:val="24"/>
+          <w:szCs w:val="24"/>
+        </w:rPr>
+      </w:pPr>
+      <w:r>
+        <w:rPr>
+          <w:rFonts w:ascii="Calibri" w:hAnsi="Calibri" w:eastAsia="Calibri" w:cs="Calibri"/>
+          <w:sz w:val="24"/>
+          <w:szCs w:val="24"/>
+        </w:rPr>
+        <w:t xml:space="preserve">Location: </w:t>
+      </w:r>
+      <w:r>
+        <w:rPr>
+          <w:rFonts w:ascii="Calibri" w:hAnsi="Calibri" w:eastAsia="Calibri" w:cs="Calibri"/>
+          <w:sz w:val="24"/>
+          <w:szCs w:val="24"/>
+        </w:rPr>
+        <w:tab/>
+      </w:r>
+      <w:r>
+        <w:rPr>
+          <w:rFonts w:ascii="Calibri" w:hAnsi="Calibri" w:eastAsia="Calibri" w:cs="Calibri"/>
+          <w:sz w:val="24"/>
+          <w:szCs w:val="24"/>
+        </w:rPr>
+        <w:tab/>
+      </w:r>
+      <w:r>
+        <w:rPr>
+          <w:rFonts w:ascii="Calibri" w:hAnsi="Calibri" w:eastAsia="Calibri" w:cs="Calibri"/>
+          <w:sz w:val="24"/>
+          <w:szCs w:val="24"/>
+        </w:rPr>
+        <w:t>DW Hall 1 Cubicle 3</w:t>
+      </w:r>
+    </w:p>
+    <w:p>
+      <w:pPr>
+        <w:ind w:left="-567"/>
+        <w:rPr>
+          <w:rFonts w:ascii="Calibri" w:hAnsi="Calibri" w:eastAsia="Calibri" w:cs="Calibri"/>
+          <w:sz w:val="24"/>
+          <w:szCs w:val="24"/>
+        </w:rPr>
+      </w:pPr>
+      <w:r>
+        <w:rPr>
+          <w:rFonts w:ascii="Calibri" w:hAnsi="Calibri" w:eastAsia="Calibri" w:cs="Calibri"/>
+          <w:sz w:val="24"/>
+          <w:szCs w:val="24"/>
+        </w:rPr>
+        <w:t xml:space="preserve">Datum: </w:t>
+      </w:r>
+      <w:r>
+        <w:rPr>
+          <w:rFonts w:ascii="Calibri" w:hAnsi="Calibri" w:eastAsia="Calibri" w:cs="Calibri"/>
+          <w:sz w:val="24"/>
+          <w:szCs w:val="24"/>
+        </w:rPr>
+        <w:tab/>
+      </w:r>
+      <w:r>
+        <w:rPr>
+          <w:rFonts w:ascii="Calibri" w:hAnsi="Calibri" w:eastAsia="Calibri" w:cs="Calibri"/>
+          <w:sz w:val="24"/>
+          <w:szCs w:val="24"/>
+        </w:rPr>
+        <w:tab/>
+      </w:r>
+      <w:r>
+        <w:rPr>
+          <w:rFonts w:ascii="Calibri" w:hAnsi="Calibri" w:eastAsia="Calibri" w:cs="Calibri"/>
+          <w:sz w:val="24"/>
+          <w:szCs w:val="24"/>
+        </w:rPr>
+        <w:t>21</w:t>
+      </w:r>
+      <w:r>
+        <w:rPr>
+          <w:rFonts w:ascii="Calibri" w:hAnsi="Calibri" w:eastAsia="Calibri" w:cs="Calibri"/>
+          <w:sz w:val="24"/>
+          <w:szCs w:val="24"/>
+        </w:rPr>
+        <w:t>.03.2023</w:t>
+      </w:r>
+    </w:p>
+    <w:p>
+      <w:pPr>
+        <w:ind w:left="-567"/>
+        <w:rPr>
+          <w:rFonts w:ascii="Calibri" w:hAnsi="Calibri" w:eastAsia="Calibri" w:cs="Calibri"/>
+          <w:sz w:val="24"/>
+          <w:szCs w:val="24"/>
+        </w:rPr>
+      </w:pPr>
+      <w:r>
+        <w:rPr>
+          <w:rFonts w:ascii="Calibri" w:hAnsi="Calibri" w:eastAsia="Calibri" w:cs="Calibri"/>
+          <w:sz w:val="24"/>
+          <w:szCs w:val="24"/>
+        </w:rPr>
+        <w:t xml:space="preserve">Time: </w:t>
+      </w:r>
+      <w:r>
+        <w:rPr>
+          <w:rFonts w:ascii="Calibri" w:hAnsi="Calibri" w:eastAsia="Calibri" w:cs="Calibri"/>
+          <w:sz w:val="24"/>
+          <w:szCs w:val="24"/>
+        </w:rPr>
+        <w:tab/>
+      </w:r>
+      <w:r>
+        <w:rPr>
+          <w:rFonts w:ascii="Calibri" w:hAnsi="Calibri" w:eastAsia="Calibri" w:cs="Calibri"/>
+          <w:sz w:val="24"/>
+          <w:szCs w:val="24"/>
+        </w:rPr>
+        <w:tab/>
+      </w:r>
+      <w:r>
+        <w:rPr>
+          <w:rFonts w:ascii="Calibri" w:hAnsi="Calibri" w:eastAsia="Calibri" w:cs="Calibri"/>
+          <w:sz w:val="24"/>
+          <w:szCs w:val="24"/>
+        </w:rPr>
+        <w:t>13:45-14:30</w:t>
+      </w:r>
+    </w:p>
+    <w:p>
+      <w:pPr>
+        <w:ind w:left="-567"/>
+        <w:rPr>
+          <w:rFonts w:ascii="Calibri" w:hAnsi="Calibri" w:eastAsia="Calibri" w:cs="Calibri"/>
+          <w:sz w:val="24"/>
+          <w:szCs w:val="24"/>
+        </w:rPr>
+      </w:pPr>
+      <w:r>
+        <w:rPr>
+          <w:rFonts w:ascii="Calibri" w:hAnsi="Calibri" w:eastAsia="Calibri" w:cs="Calibri"/>
+          <w:sz w:val="24"/>
+          <w:szCs w:val="24"/>
+        </w:rPr>
+        <w:t>Attendees:</w:t>
+      </w:r>
+      <w:r>
+        <w:rPr>
+          <w:rFonts w:ascii="Calibri" w:hAnsi="Calibri" w:eastAsia="Calibri" w:cs="Calibri"/>
+          <w:sz w:val="24"/>
+          <w:szCs w:val="24"/>
+        </w:rPr>
+        <w:tab/>
+      </w:r>
+      <w:r>
+        <w:rPr>
+          <w:rFonts w:ascii="Calibri" w:hAnsi="Calibri" w:eastAsia="Calibri" w:cs="Calibri"/>
+          <w:sz w:val="24"/>
+          <w:szCs w:val="24"/>
+        </w:rPr>
+        <w:tab/>
+      </w:r>
+      <w:r>
+        <w:rPr>
+          <w:rFonts w:ascii="Calibri" w:hAnsi="Calibri" w:eastAsia="Calibri" w:cs="Calibri"/>
+          <w:sz w:val="24"/>
+          <w:szCs w:val="24"/>
+        </w:rPr>
+        <w:t>Ruthvik Allu, Ștefan Bud, Aykut Emre Çelen, Benjamin Sherlock, Davide Tudose, Thijs van der Valk</w:t>
+      </w:r>
+    </w:p>
+    <w:p>
+      <w:pPr>
+        <w:ind w:left="-567"/>
+        <w:rPr>
+          <w:rFonts w:ascii="Calibri" w:hAnsi="Calibri" w:eastAsia="Calibri" w:cs="Calibri"/>
+          <w:b/>
+          <w:color w:val="32A390"/>
+          <w:sz w:val="24"/>
+          <w:szCs w:val="24"/>
+        </w:rPr>
+      </w:pPr>
+    </w:p>
+    <w:p>
+      <w:pPr>
+        <w:ind w:left="-567"/>
+        <w:rPr>
+          <w:rFonts w:ascii="Calibri" w:hAnsi="Calibri" w:eastAsia="Calibri" w:cs="Calibri"/>
+          <w:b/>
+          <w:sz w:val="24"/>
+          <w:szCs w:val="24"/>
+        </w:rPr>
+      </w:pPr>
+      <w:r>
+        <w:rPr>
+          <w:rFonts w:ascii="Calibri" w:hAnsi="Calibri" w:eastAsia="Calibri" w:cs="Calibri"/>
           <w:b/>
           <w:color w:val="00A6D6"/>
           <w:sz w:val="24"/>
           <w:szCs w:val="24"/>
         </w:rPr>
-      </w:pPr>
-      <w:r>
-        <w:rPr>
-          <w:rFonts w:ascii="Calibri" w:eastAsia="Calibri" w:hAnsi="Calibri" w:cs="Calibri"/>
-          <w:b/>
+        <w:t xml:space="preserve">Agenda-items </w:t>
+      </w:r>
+    </w:p>
+    <w:p>
+      <w:pPr>
+        <w:ind w:left="-567"/>
+        <w:rPr>
+          <w:rFonts w:ascii="Calibri" w:hAnsi="Calibri" w:eastAsia="Calibri" w:cs="Calibri"/>
           <w:color w:val="00A6D6"/>
           <w:sz w:val="24"/>
           <w:szCs w:val="24"/>
         </w:rPr>
-        <w:t xml:space="preserve">Agenda [Meeting Week </w:t>
-      </w:r>
-      <w:r>
-        <w:rPr>
-          <w:rFonts w:ascii="Calibri" w:eastAsia="Calibri" w:hAnsi="Calibri" w:cs="Calibri"/>
-          <w:b/>
-          <w:color w:val="00A6D6"/>
-          <w:sz w:val="24"/>
-          <w:szCs w:val="24"/>
-        </w:rPr>
-        <w:t>6</w:t>
-      </w:r>
-      <w:r>
-        <w:rPr>
-          <w:rFonts w:ascii="Calibri" w:eastAsia="Calibri" w:hAnsi="Calibri" w:cs="Calibri"/>
-          <w:b/>
-          <w:color w:val="00A6D6"/>
-          <w:sz w:val="24"/>
-          <w:szCs w:val="24"/>
-        </w:rPr>
-        <w:t>]</w:t>
-      </w:r>
-      <w:r>
-        <w:rPr>
-          <w:rFonts w:ascii="Calibri" w:eastAsia="Calibri" w:hAnsi="Calibri" w:cs="Calibri"/>
-          <w:b/>
-          <w:sz w:val="24"/>
-          <w:szCs w:val="24"/>
-        </w:rPr>
-        <w:t xml:space="preserve"> </w:t>
-      </w:r>
+      </w:pPr>
     </w:p>
     <w:p>
       <w:pPr>
         <w:ind w:left="-567"/>
         <w:rPr>
-          <w:rFonts w:ascii="Calibri" w:eastAsia="Calibri" w:hAnsi="Calibri" w:cs="Calibri"/>
-          <w:b/>
-          <w:sz w:val="24"/>
-          <w:szCs w:val="24"/>
-        </w:rPr>
-      </w:pPr>
-    </w:p>
-    <w:p>
-      <w:pPr>
-        <w:ind w:left="-567"/>
-        <w:rPr>
-          <w:rFonts w:ascii="Calibri" w:eastAsia="Calibri" w:hAnsi="Calibri" w:cs="Calibri"/>
-          <w:sz w:val="24"/>
-          <w:szCs w:val="24"/>
-        </w:rPr>
-      </w:pPr>
-      <w:r>
-        <w:rPr>
-          <w:rFonts w:ascii="Calibri" w:eastAsia="Calibri" w:hAnsi="Calibri" w:cs="Calibri"/>
-          <w:sz w:val="24"/>
-          <w:szCs w:val="24"/>
-        </w:rPr>
-        <w:t xml:space="preserve">Location: </w:t>
-      </w:r>
-      <w:r>
-        <w:rPr>
-          <w:rFonts w:ascii="Calibri" w:eastAsia="Calibri" w:hAnsi="Calibri" w:cs="Calibri"/>
+          <w:rFonts w:ascii="Calibri" w:hAnsi="Calibri" w:eastAsia="Calibri" w:cs="Calibri"/>
+          <w:sz w:val="24"/>
+          <w:szCs w:val="24"/>
+        </w:rPr>
+      </w:pPr>
+      <w:r>
+        <w:rPr>
+          <w:rFonts w:ascii="Calibri" w:hAnsi="Calibri" w:eastAsia="Calibri" w:cs="Calibri"/>
+          <w:sz w:val="24"/>
+          <w:szCs w:val="24"/>
+        </w:rPr>
+        <w:t>[13:45]</w:t>
+      </w:r>
+      <w:r>
+        <w:rPr>
+          <w:rFonts w:ascii="Calibri" w:hAnsi="Calibri" w:eastAsia="Calibri" w:cs="Calibri"/>
           <w:sz w:val="24"/>
           <w:szCs w:val="24"/>
         </w:rPr>
@@ -151,34 +371,15 @@
       </w:r>
       <w:r>
         <w:rPr>
-          <w:rFonts w:ascii="Calibri" w:eastAsia="Calibri" w:hAnsi="Calibri" w:cs="Calibri"/>
+          <w:rFonts w:ascii="Calibri" w:hAnsi="Calibri" w:eastAsia="Calibri" w:cs="Calibri"/>
           <w:sz w:val="24"/>
           <w:szCs w:val="24"/>
         </w:rPr>
         <w:tab/>
-        <w:t>DW Hall 1 Cubicle 3</w:t>
-      </w:r>
-    </w:p>
-    <w:p>
-      <w:pPr>
-        <w:ind w:left="-567"/>
-        <w:rPr>
-          <w:rFonts w:ascii="Calibri" w:eastAsia="Calibri" w:hAnsi="Calibri" w:cs="Calibri"/>
-          <w:sz w:val="24"/>
-          <w:szCs w:val="24"/>
-        </w:rPr>
-      </w:pPr>
-      <w:r>
-        <w:rPr>
-          <w:rFonts w:ascii="Calibri" w:eastAsia="Calibri" w:hAnsi="Calibri" w:cs="Calibri"/>
-          <w:sz w:val="24"/>
-          <w:szCs w:val="24"/>
-        </w:rPr>
-        <w:t xml:space="preserve">Datum: </w:t>
-      </w:r>
-      <w:r>
-        <w:rPr>
-          <w:rFonts w:ascii="Calibri" w:eastAsia="Calibri" w:hAnsi="Calibri" w:cs="Calibri"/>
+      </w:r>
+      <w:r>
+        <w:rPr>
+          <w:rFonts w:ascii="Calibri" w:hAnsi="Calibri" w:eastAsia="Calibri" w:cs="Calibri"/>
           <w:sz w:val="24"/>
           <w:szCs w:val="24"/>
         </w:rPr>
@@ -186,187 +387,7 @@
       </w:r>
       <w:r>
         <w:rPr>
-          <w:rFonts w:ascii="Calibri" w:eastAsia="Calibri" w:hAnsi="Calibri" w:cs="Calibri"/>
-          <w:sz w:val="24"/>
-          <w:szCs w:val="24"/>
-        </w:rPr>
-        <w:tab/>
-      </w:r>
-      <w:r>
-        <w:rPr>
-          <w:rFonts w:ascii="Calibri" w:eastAsia="Calibri" w:hAnsi="Calibri" w:cs="Calibri"/>
-          <w:sz w:val="24"/>
-          <w:szCs w:val="24"/>
-        </w:rPr>
-        <w:t>21</w:t>
-      </w:r>
-      <w:r>
-        <w:rPr>
-          <w:rFonts w:ascii="Calibri" w:eastAsia="Calibri" w:hAnsi="Calibri" w:cs="Calibri"/>
-          <w:sz w:val="24"/>
-          <w:szCs w:val="24"/>
-        </w:rPr>
-        <w:t>.03.2023</w:t>
-      </w:r>
-    </w:p>
-    <w:p>
-      <w:pPr>
-        <w:ind w:left="-567"/>
-        <w:rPr>
-          <w:rFonts w:ascii="Calibri" w:eastAsia="Calibri" w:hAnsi="Calibri" w:cs="Calibri"/>
-          <w:sz w:val="24"/>
-          <w:szCs w:val="24"/>
-        </w:rPr>
-      </w:pPr>
-      <w:r>
-        <w:rPr>
-          <w:rFonts w:ascii="Calibri" w:eastAsia="Calibri" w:hAnsi="Calibri" w:cs="Calibri"/>
-          <w:sz w:val="24"/>
-          <w:szCs w:val="24"/>
-        </w:rPr>
-        <w:t xml:space="preserve">Time: </w:t>
-      </w:r>
-      <w:r>
-        <w:rPr>
-          <w:rFonts w:ascii="Calibri" w:eastAsia="Calibri" w:hAnsi="Calibri" w:cs="Calibri"/>
-          <w:sz w:val="24"/>
-          <w:szCs w:val="24"/>
-        </w:rPr>
-        <w:tab/>
-      </w:r>
-      <w:r>
-        <w:rPr>
-          <w:rFonts w:ascii="Calibri" w:eastAsia="Calibri" w:hAnsi="Calibri" w:cs="Calibri"/>
-          <w:sz w:val="24"/>
-          <w:szCs w:val="24"/>
-        </w:rPr>
-        <w:tab/>
-        <w:t>13:45-14:30</w:t>
-      </w:r>
-    </w:p>
-    <w:p>
-      <w:pPr>
-        <w:ind w:left="-567"/>
-        <w:rPr>
-          <w:rFonts w:ascii="Calibri" w:eastAsia="Calibri" w:hAnsi="Calibri" w:cs="Calibri"/>
-          <w:sz w:val="24"/>
-          <w:szCs w:val="24"/>
-        </w:rPr>
-      </w:pPr>
-      <w:r>
-        <w:rPr>
-          <w:rFonts w:ascii="Calibri" w:eastAsia="Calibri" w:hAnsi="Calibri" w:cs="Calibri"/>
-          <w:sz w:val="24"/>
-          <w:szCs w:val="24"/>
-        </w:rPr>
-        <w:t>Attendees:</w:t>
-      </w:r>
-      <w:r>
-        <w:rPr>
-          <w:rFonts w:ascii="Calibri" w:eastAsia="Calibri" w:hAnsi="Calibri" w:cs="Calibri"/>
-          <w:sz w:val="24"/>
-          <w:szCs w:val="24"/>
-        </w:rPr>
-        <w:tab/>
-      </w:r>
-      <w:r>
-        <w:rPr>
-          <w:rFonts w:ascii="Calibri" w:eastAsia="Calibri" w:hAnsi="Calibri" w:cs="Calibri"/>
-          <w:sz w:val="24"/>
-          <w:szCs w:val="24"/>
-        </w:rPr>
-        <w:tab/>
-        <w:t>Ruthvik Allu, Ștefan Bud, Aykut Emre Çelen, Benjamin Sherlock, Davide Tudose, Thijs van der Valk</w:t>
-      </w:r>
-    </w:p>
-    <w:p>
-      <w:pPr>
-        <w:ind w:left="-567"/>
-        <w:rPr>
-          <w:rFonts w:ascii="Calibri" w:eastAsia="Calibri" w:hAnsi="Calibri" w:cs="Calibri"/>
-          <w:b/>
-          <w:color w:val="32A390"/>
-          <w:sz w:val="24"/>
-          <w:szCs w:val="24"/>
-        </w:rPr>
-      </w:pPr>
-    </w:p>
-    <w:p>
-      <w:pPr>
-        <w:ind w:left="-567"/>
-        <w:rPr>
-          <w:rFonts w:ascii="Calibri" w:eastAsia="Calibri" w:hAnsi="Calibri" w:cs="Calibri"/>
-          <w:b/>
-          <w:sz w:val="24"/>
-          <w:szCs w:val="24"/>
-        </w:rPr>
-      </w:pPr>
-      <w:r>
-        <w:rPr>
-          <w:rFonts w:ascii="Calibri" w:eastAsia="Calibri" w:hAnsi="Calibri" w:cs="Calibri"/>
-          <w:b/>
-          <w:color w:val="00A6D6"/>
-          <w:sz w:val="24"/>
-          <w:szCs w:val="24"/>
-        </w:rPr>
-        <w:t xml:space="preserve">Agenda-items </w:t>
-      </w:r>
-    </w:p>
-    <w:p>
-      <w:pPr>
-        <w:ind w:left="-567"/>
-        <w:rPr>
-          <w:rFonts w:ascii="Calibri" w:eastAsia="Calibri" w:hAnsi="Calibri" w:cs="Calibri"/>
-          <w:color w:val="00A6D6"/>
-          <w:sz w:val="24"/>
-          <w:szCs w:val="24"/>
-        </w:rPr>
-      </w:pPr>
-    </w:p>
-    <w:p>
-      <w:pPr>
-        <w:ind w:left="-567"/>
-        <w:rPr>
-          <w:rFonts w:ascii="Calibri" w:eastAsia="Calibri" w:hAnsi="Calibri" w:cs="Calibri"/>
-          <w:sz w:val="24"/>
-          <w:szCs w:val="24"/>
-        </w:rPr>
-      </w:pPr>
-      <w:r>
-        <w:rPr>
-          <w:rFonts w:ascii="Calibri" w:eastAsia="Calibri" w:hAnsi="Calibri" w:cs="Calibri"/>
-          <w:sz w:val="24"/>
-          <w:szCs w:val="24"/>
-        </w:rPr>
-        <w:t>[13:45]</w:t>
-      </w:r>
-      <w:r>
-        <w:rPr>
-          <w:rFonts w:ascii="Calibri" w:eastAsia="Calibri" w:hAnsi="Calibri" w:cs="Calibri"/>
-          <w:sz w:val="24"/>
-          <w:szCs w:val="24"/>
-        </w:rPr>
-        <w:tab/>
-      </w:r>
-      <w:r>
-        <w:rPr>
-          <w:rFonts w:ascii="Calibri" w:eastAsia="Calibri" w:hAnsi="Calibri" w:cs="Calibri"/>
-          <w:sz w:val="24"/>
-          <w:szCs w:val="24"/>
-        </w:rPr>
-        <w:tab/>
-      </w:r>
-      <w:r>
-        <w:rPr>
-          <w:rFonts w:ascii="Calibri" w:eastAsia="Calibri" w:hAnsi="Calibri" w:cs="Calibri"/>
-          <w:sz w:val="24"/>
-          <w:szCs w:val="24"/>
-        </w:rPr>
-        <w:tab/>
-      </w:r>
-      <w:r>
-        <w:rPr>
-          <w:rFonts w:ascii="Calibri" w:eastAsia="Calibri" w:hAnsi="Calibri" w:cs="Calibri"/>
+          <w:rFonts w:ascii="Calibri" w:hAnsi="Calibri" w:eastAsia="Calibri" w:cs="Calibri"/>
           <w:sz w:val="24"/>
           <w:szCs w:val="24"/>
         </w:rPr>
@@ -380,15 +401,15 @@
           <w:numId w:val="6"/>
         </w:numPr>
         <w:rPr>
-          <w:rFonts w:ascii="Calibri" w:eastAsia="Calibri" w:hAnsi="Calibri" w:cs="Calibri"/>
-          <w:b/>
-          <w:sz w:val="24"/>
-          <w:szCs w:val="24"/>
-        </w:rPr>
-      </w:pPr>
-      <w:r>
-        <w:rPr>
-          <w:rFonts w:ascii="Calibri" w:eastAsia="Calibri" w:hAnsi="Calibri" w:cs="Calibri"/>
+          <w:rFonts w:ascii="Calibri" w:hAnsi="Calibri" w:eastAsia="Calibri" w:cs="Calibri"/>
+          <w:b/>
+          <w:sz w:val="24"/>
+          <w:szCs w:val="24"/>
+        </w:rPr>
+      </w:pPr>
+      <w:r>
+        <w:rPr>
+          <w:rFonts w:ascii="Calibri" w:hAnsi="Calibri" w:eastAsia="Calibri" w:cs="Calibri"/>
           <w:b/>
           <w:sz w:val="24"/>
           <w:szCs w:val="24"/>
@@ -399,7 +420,7 @@
     <w:p>
       <w:pPr>
         <w:rPr>
-          <w:rFonts w:ascii="Calibri" w:eastAsia="Calibri" w:hAnsi="Calibri" w:cs="Calibri"/>
+          <w:rFonts w:ascii="Calibri" w:hAnsi="Calibri" w:eastAsia="Calibri" w:cs="Calibri"/>
           <w:b/>
           <w:sz w:val="24"/>
           <w:szCs w:val="24"/>
@@ -410,14 +431,14 @@
       <w:pPr>
         <w:ind w:left="-567"/>
         <w:rPr>
-          <w:rFonts w:ascii="Calibri" w:eastAsia="Calibri" w:hAnsi="Calibri" w:cs="Calibri"/>
-          <w:sz w:val="24"/>
-          <w:szCs w:val="24"/>
-        </w:rPr>
-      </w:pPr>
-      <w:r>
-        <w:rPr>
-          <w:rFonts w:ascii="Calibri" w:eastAsia="Calibri" w:hAnsi="Calibri" w:cs="Calibri"/>
+          <w:rFonts w:ascii="Calibri" w:hAnsi="Calibri" w:eastAsia="Calibri" w:cs="Calibri"/>
+          <w:sz w:val="24"/>
+          <w:szCs w:val="24"/>
+        </w:rPr>
+      </w:pPr>
+      <w:r>
+        <w:rPr>
+          <w:rFonts w:ascii="Calibri" w:hAnsi="Calibri" w:eastAsia="Calibri" w:cs="Calibri"/>
           <w:sz w:val="24"/>
           <w:szCs w:val="24"/>
         </w:rPr>
@@ -425,7 +446,7 @@
       </w:r>
       <w:r>
         <w:rPr>
-          <w:rFonts w:ascii="Calibri" w:eastAsia="Calibri" w:hAnsi="Calibri" w:cs="Calibri"/>
+          <w:rFonts w:ascii="Calibri" w:hAnsi="Calibri" w:eastAsia="Calibri" w:cs="Calibri"/>
           <w:sz w:val="24"/>
           <w:szCs w:val="24"/>
         </w:rPr>
@@ -433,7 +454,7 @@
       </w:r>
       <w:r>
         <w:rPr>
-          <w:rFonts w:ascii="Calibri" w:eastAsia="Calibri" w:hAnsi="Calibri" w:cs="Calibri"/>
+          <w:rFonts w:ascii="Calibri" w:hAnsi="Calibri" w:eastAsia="Calibri" w:cs="Calibri"/>
           <w:sz w:val="24"/>
           <w:szCs w:val="24"/>
         </w:rPr>
@@ -441,7 +462,7 @@
       </w:r>
       <w:r>
         <w:rPr>
-          <w:rFonts w:ascii="Calibri" w:eastAsia="Calibri" w:hAnsi="Calibri" w:cs="Calibri"/>
+          <w:rFonts w:ascii="Calibri" w:hAnsi="Calibri" w:eastAsia="Calibri" w:cs="Calibri"/>
           <w:sz w:val="24"/>
           <w:szCs w:val="24"/>
         </w:rPr>
@@ -455,14 +476,14 @@
           <w:numId w:val="9"/>
         </w:numPr>
         <w:rPr>
-          <w:rFonts w:ascii="Calibri" w:eastAsia="Calibri" w:hAnsi="Calibri" w:cs="Calibri"/>
-          <w:sz w:val="24"/>
-          <w:szCs w:val="24"/>
-        </w:rPr>
-      </w:pPr>
-      <w:r>
-        <w:rPr>
-          <w:rFonts w:ascii="Calibri" w:eastAsia="Calibri" w:hAnsi="Calibri" w:cs="Calibri"/>
+          <w:rFonts w:ascii="Calibri" w:hAnsi="Calibri" w:eastAsia="Calibri" w:cs="Calibri"/>
+          <w:sz w:val="24"/>
+          <w:szCs w:val="24"/>
+        </w:rPr>
+      </w:pPr>
+      <w:r>
+        <w:rPr>
+          <w:rFonts w:ascii="Calibri" w:hAnsi="Calibri" w:eastAsia="Calibri" w:cs="Calibri"/>
           <w:b/>
           <w:sz w:val="24"/>
           <w:szCs w:val="24"/>
@@ -471,7 +492,7 @@
       </w:r>
       <w:r>
         <w:rPr>
-          <w:rFonts w:ascii="Calibri" w:eastAsia="Calibri" w:hAnsi="Calibri" w:cs="Calibri"/>
+          <w:rFonts w:ascii="Calibri" w:hAnsi="Calibri" w:eastAsia="Calibri" w:cs="Calibri"/>
           <w:sz w:val="24"/>
           <w:szCs w:val="24"/>
         </w:rPr>
@@ -482,7 +503,7 @@
       <w:pPr>
         <w:ind w:left="-567"/>
         <w:rPr>
-          <w:rFonts w:ascii="Calibri" w:eastAsia="Calibri" w:hAnsi="Calibri" w:cs="Calibri"/>
+          <w:rFonts w:ascii="Calibri" w:hAnsi="Calibri" w:eastAsia="Calibri" w:cs="Calibri"/>
           <w:sz w:val="24"/>
           <w:szCs w:val="24"/>
         </w:rPr>
@@ -492,14 +513,14 @@
       <w:pPr>
         <w:ind w:left="2157" w:hanging="2724"/>
         <w:rPr>
-          <w:rFonts w:ascii="Calibri" w:eastAsia="Calibri" w:hAnsi="Calibri" w:cs="Calibri"/>
-          <w:sz w:val="24"/>
-          <w:szCs w:val="24"/>
-        </w:rPr>
-      </w:pPr>
-      <w:r>
-        <w:rPr>
-          <w:rFonts w:ascii="Calibri" w:eastAsia="Calibri" w:hAnsi="Calibri" w:cs="Calibri"/>
+          <w:rFonts w:ascii="Calibri" w:hAnsi="Calibri" w:eastAsia="Calibri" w:cs="Calibri"/>
+          <w:sz w:val="24"/>
+          <w:szCs w:val="24"/>
+        </w:rPr>
+      </w:pPr>
+      <w:r>
+        <w:rPr>
+          <w:rFonts w:ascii="Calibri" w:hAnsi="Calibri" w:eastAsia="Calibri" w:cs="Calibri"/>
           <w:sz w:val="24"/>
           <w:szCs w:val="24"/>
         </w:rPr>
@@ -507,7 +528,7 @@
       </w:r>
       <w:r>
         <w:rPr>
-          <w:rFonts w:ascii="Calibri" w:eastAsia="Calibri" w:hAnsi="Calibri" w:cs="Calibri"/>
+          <w:rFonts w:ascii="Calibri" w:hAnsi="Calibri" w:eastAsia="Calibri" w:cs="Calibri"/>
           <w:sz w:val="24"/>
           <w:szCs w:val="24"/>
         </w:rPr>
@@ -521,14 +542,14 @@
           <w:numId w:val="7"/>
         </w:numPr>
         <w:rPr>
-          <w:rFonts w:ascii="Calibri" w:eastAsia="Calibri" w:hAnsi="Calibri" w:cs="Calibri"/>
-          <w:sz w:val="24"/>
-          <w:szCs w:val="24"/>
-        </w:rPr>
-      </w:pPr>
-      <w:r>
-        <w:rPr>
-          <w:rFonts w:ascii="Calibri" w:eastAsia="Calibri" w:hAnsi="Calibri" w:cs="Calibri"/>
+          <w:rFonts w:ascii="Calibri" w:hAnsi="Calibri" w:eastAsia="Calibri" w:cs="Calibri"/>
+          <w:sz w:val="24"/>
+          <w:szCs w:val="24"/>
+        </w:rPr>
+      </w:pPr>
+      <w:r>
+        <w:rPr>
+          <w:rFonts w:ascii="Calibri" w:hAnsi="Calibri" w:eastAsia="Calibri" w:cs="Calibri"/>
           <w:b/>
           <w:sz w:val="24"/>
           <w:szCs w:val="24"/>
@@ -537,7 +558,7 @@
       </w:r>
       <w:r>
         <w:rPr>
-          <w:rFonts w:ascii="Calibri" w:eastAsia="Calibri" w:hAnsi="Calibri" w:cs="Calibri"/>
+          <w:rFonts w:ascii="Calibri" w:hAnsi="Calibri" w:eastAsia="Calibri" w:cs="Calibri"/>
           <w:sz w:val="24"/>
           <w:szCs w:val="24"/>
         </w:rPr>
@@ -551,14 +572,14 @@
           <w:numId w:val="7"/>
         </w:numPr>
         <w:rPr>
-          <w:rFonts w:ascii="Calibri" w:eastAsia="Calibri" w:hAnsi="Calibri" w:cs="Calibri"/>
-          <w:sz w:val="24"/>
-          <w:szCs w:val="24"/>
-        </w:rPr>
-      </w:pPr>
-      <w:r>
-        <w:rPr>
-          <w:rFonts w:ascii="Calibri" w:eastAsia="Calibri" w:hAnsi="Calibri" w:cs="Calibri"/>
+          <w:rFonts w:ascii="Calibri" w:hAnsi="Calibri" w:eastAsia="Calibri" w:cs="Calibri"/>
+          <w:sz w:val="24"/>
+          <w:szCs w:val="24"/>
+        </w:rPr>
+      </w:pPr>
+      <w:r>
+        <w:rPr>
+          <w:rFonts w:ascii="Calibri" w:hAnsi="Calibri" w:eastAsia="Calibri" w:cs="Calibri"/>
           <w:b/>
           <w:sz w:val="24"/>
           <w:szCs w:val="24"/>
@@ -567,7 +588,7 @@
       </w:r>
       <w:r>
         <w:rPr>
-          <w:rFonts w:ascii="Calibri" w:eastAsia="Calibri" w:hAnsi="Calibri" w:cs="Calibri"/>
+          <w:rFonts w:ascii="Calibri" w:hAnsi="Calibri" w:eastAsia="Calibri" w:cs="Calibri"/>
           <w:sz w:val="24"/>
           <w:szCs w:val="24"/>
         </w:rPr>
@@ -575,7 +596,7 @@
       </w:r>
       <w:r>
         <w:rPr>
-          <w:rFonts w:ascii="Calibri" w:eastAsia="Calibri" w:hAnsi="Calibri" w:cs="Calibri"/>
+          <w:rFonts w:ascii="Calibri" w:hAnsi="Calibri" w:eastAsia="Calibri" w:cs="Calibri"/>
           <w:sz w:val="24"/>
           <w:szCs w:val="24"/>
         </w:rPr>
@@ -589,15 +610,15 @@
           <w:numId w:val="7"/>
         </w:numPr>
         <w:rPr>
-          <w:rFonts w:ascii="Calibri" w:eastAsia="Calibri" w:hAnsi="Calibri" w:cs="Calibri"/>
-          <w:b/>
-          <w:sz w:val="24"/>
-          <w:szCs w:val="24"/>
-        </w:rPr>
-      </w:pPr>
-      <w:r>
-        <w:rPr>
-          <w:rFonts w:ascii="Calibri" w:eastAsia="Calibri" w:hAnsi="Calibri" w:cs="Calibri"/>
+          <w:rFonts w:ascii="Calibri" w:hAnsi="Calibri" w:eastAsia="Calibri" w:cs="Calibri"/>
+          <w:b/>
+          <w:sz w:val="24"/>
+          <w:szCs w:val="24"/>
+        </w:rPr>
+      </w:pPr>
+      <w:r>
+        <w:rPr>
+          <w:rFonts w:ascii="Calibri" w:hAnsi="Calibri" w:eastAsia="Calibri" w:cs="Calibri"/>
           <w:b/>
           <w:sz w:val="24"/>
           <w:szCs w:val="24"/>
@@ -612,14 +633,14 @@
           <w:numId w:val="7"/>
         </w:numPr>
         <w:rPr>
-          <w:rFonts w:ascii="Calibri" w:eastAsia="Calibri" w:hAnsi="Calibri" w:cs="Calibri"/>
-          <w:sz w:val="24"/>
-          <w:szCs w:val="24"/>
-        </w:rPr>
-      </w:pPr>
-      <w:r>
-        <w:rPr>
-          <w:rFonts w:ascii="Calibri" w:eastAsia="Calibri" w:hAnsi="Calibri" w:cs="Calibri"/>
+          <w:rFonts w:ascii="Calibri" w:hAnsi="Calibri" w:eastAsia="Calibri" w:cs="Calibri"/>
+          <w:sz w:val="24"/>
+          <w:szCs w:val="24"/>
+        </w:rPr>
+      </w:pPr>
+      <w:r>
+        <w:rPr>
+          <w:rFonts w:ascii="Calibri" w:hAnsi="Calibri" w:eastAsia="Calibri" w:cs="Calibri"/>
           <w:b/>
           <w:sz w:val="24"/>
           <w:szCs w:val="24"/>
@@ -628,7 +649,7 @@
       </w:r>
       <w:r>
         <w:rPr>
-          <w:rFonts w:ascii="Calibri" w:eastAsia="Calibri" w:hAnsi="Calibri" w:cs="Calibri"/>
+          <w:rFonts w:ascii="Calibri" w:hAnsi="Calibri" w:eastAsia="Calibri" w:cs="Calibri"/>
           <w:sz w:val="24"/>
           <w:szCs w:val="24"/>
         </w:rPr>
@@ -639,14 +660,14 @@
       <w:pPr>
         <w:ind w:left="2157" w:hanging="2724"/>
         <w:rPr>
-          <w:rFonts w:ascii="Calibri" w:eastAsia="Calibri" w:hAnsi="Calibri" w:cs="Calibri"/>
-          <w:sz w:val="24"/>
-          <w:szCs w:val="24"/>
-        </w:rPr>
-      </w:pPr>
-      <w:r>
-        <w:rPr>
-          <w:rFonts w:ascii="Calibri" w:eastAsia="Calibri" w:hAnsi="Calibri" w:cs="Calibri"/>
+          <w:rFonts w:ascii="Calibri" w:hAnsi="Calibri" w:eastAsia="Calibri" w:cs="Calibri"/>
+          <w:sz w:val="24"/>
+          <w:szCs w:val="24"/>
+        </w:rPr>
+      </w:pPr>
+      <w:r>
+        <w:rPr>
+          <w:rFonts w:ascii="Calibri" w:hAnsi="Calibri" w:eastAsia="Calibri" w:cs="Calibri"/>
           <w:sz w:val="24"/>
           <w:szCs w:val="24"/>
         </w:rPr>
@@ -656,7 +677,7 @@
     <w:p>
       <w:pPr>
         <w:rPr>
-          <w:rFonts w:ascii="Calibri" w:eastAsia="Calibri" w:hAnsi="Calibri" w:cs="Calibri"/>
+          <w:rFonts w:ascii="Calibri" w:hAnsi="Calibri" w:eastAsia="Calibri" w:cs="Calibri"/>
           <w:sz w:val="24"/>
           <w:szCs w:val="24"/>
         </w:rPr>
@@ -666,14 +687,14 @@
       <w:pPr>
         <w:ind w:left="-567"/>
         <w:rPr>
-          <w:rFonts w:ascii="Calibri" w:eastAsia="Calibri" w:hAnsi="Calibri" w:cs="Calibri"/>
-          <w:sz w:val="24"/>
-          <w:szCs w:val="24"/>
-        </w:rPr>
-      </w:pPr>
-      <w:r>
-        <w:rPr>
-          <w:rFonts w:ascii="Calibri" w:eastAsia="Calibri" w:hAnsi="Calibri" w:cs="Calibri"/>
+          <w:rFonts w:ascii="Calibri" w:hAnsi="Calibri" w:eastAsia="Calibri" w:cs="Calibri"/>
+          <w:sz w:val="24"/>
+          <w:szCs w:val="24"/>
+        </w:rPr>
+      </w:pPr>
+      <w:r>
+        <w:rPr>
+          <w:rFonts w:ascii="Calibri" w:hAnsi="Calibri" w:eastAsia="Calibri" w:cs="Calibri"/>
           <w:sz w:val="24"/>
           <w:szCs w:val="24"/>
         </w:rPr>
@@ -681,7 +702,7 @@
       </w:r>
       <w:r>
         <w:rPr>
-          <w:rFonts w:ascii="Calibri" w:eastAsia="Calibri" w:hAnsi="Calibri" w:cs="Calibri"/>
+          <w:rFonts w:ascii="Calibri" w:hAnsi="Calibri" w:eastAsia="Calibri" w:cs="Calibri"/>
           <w:sz w:val="24"/>
           <w:szCs w:val="24"/>
         </w:rPr>
@@ -689,7 +710,7 @@
       </w:r>
       <w:r>
         <w:rPr>
-          <w:rFonts w:ascii="Calibri" w:eastAsia="Calibri" w:hAnsi="Calibri" w:cs="Calibri"/>
+          <w:rFonts w:ascii="Calibri" w:hAnsi="Calibri" w:eastAsia="Calibri" w:cs="Calibri"/>
           <w:sz w:val="24"/>
           <w:szCs w:val="24"/>
         </w:rPr>
@@ -697,7 +718,7 @@
       </w:r>
       <w:r>
         <w:rPr>
-          <w:rFonts w:ascii="Calibri" w:eastAsia="Calibri" w:hAnsi="Calibri" w:cs="Calibri"/>
+          <w:rFonts w:ascii="Calibri" w:hAnsi="Calibri" w:eastAsia="Calibri" w:cs="Calibri"/>
           <w:sz w:val="24"/>
           <w:szCs w:val="24"/>
         </w:rPr>
@@ -711,15 +732,15 @@
           <w:numId w:val="1"/>
         </w:numPr>
         <w:rPr>
-          <w:rFonts w:ascii="Calibri" w:eastAsia="Calibri" w:hAnsi="Calibri" w:cs="Calibri"/>
-          <w:b/>
-          <w:sz w:val="24"/>
-          <w:szCs w:val="24"/>
-        </w:rPr>
-      </w:pPr>
-      <w:r>
-        <w:rPr>
-          <w:rFonts w:ascii="Calibri" w:eastAsia="Calibri" w:hAnsi="Calibri" w:cs="Calibri"/>
+          <w:rFonts w:ascii="Calibri" w:hAnsi="Calibri" w:eastAsia="Calibri" w:cs="Calibri"/>
+          <w:b/>
+          <w:sz w:val="24"/>
+          <w:szCs w:val="24"/>
+        </w:rPr>
+      </w:pPr>
+      <w:r>
+        <w:rPr>
+          <w:rFonts w:ascii="Calibri" w:hAnsi="Calibri" w:eastAsia="Calibri" w:cs="Calibri"/>
           <w:b/>
           <w:sz w:val="24"/>
           <w:szCs w:val="24"/>
@@ -728,7 +749,7 @@
       </w:r>
       <w:r>
         <w:rPr>
-          <w:rFonts w:ascii="Calibri" w:eastAsia="Calibri" w:hAnsi="Calibri" w:cs="Calibri"/>
+          <w:rFonts w:ascii="Calibri" w:hAnsi="Calibri" w:eastAsia="Calibri" w:cs="Calibri"/>
           <w:bCs/>
           <w:sz w:val="24"/>
           <w:szCs w:val="24"/>
@@ -740,7 +761,7 @@
       <w:pPr>
         <w:ind w:left="-567"/>
         <w:rPr>
-          <w:rFonts w:ascii="Calibri" w:eastAsia="Calibri" w:hAnsi="Calibri" w:cs="Calibri"/>
+          <w:rFonts w:ascii="Calibri" w:hAnsi="Calibri" w:eastAsia="Calibri" w:cs="Calibri"/>
           <w:b/>
           <w:sz w:val="24"/>
           <w:szCs w:val="24"/>
@@ -751,15 +772,15 @@
       <w:pPr>
         <w:ind w:left="-567"/>
         <w:rPr>
-          <w:rFonts w:ascii="Calibri" w:eastAsia="Calibri" w:hAnsi="Calibri" w:cs="Calibri"/>
-          <w:b/>
-          <w:sz w:val="24"/>
-          <w:szCs w:val="24"/>
-        </w:rPr>
-      </w:pPr>
-      <w:r>
-        <w:rPr>
-          <w:rFonts w:ascii="Calibri" w:eastAsia="Calibri" w:hAnsi="Calibri" w:cs="Calibri"/>
+          <w:rFonts w:ascii="Calibri" w:hAnsi="Calibri" w:eastAsia="Calibri" w:cs="Calibri"/>
+          <w:b/>
+          <w:sz w:val="24"/>
+          <w:szCs w:val="24"/>
+        </w:rPr>
+      </w:pPr>
+      <w:r>
+        <w:rPr>
+          <w:rFonts w:ascii="Calibri" w:hAnsi="Calibri" w:eastAsia="Calibri" w:cs="Calibri"/>
           <w:sz w:val="24"/>
           <w:szCs w:val="24"/>
         </w:rPr>
@@ -767,7 +788,7 @@
       </w:r>
       <w:r>
         <w:rPr>
-          <w:rFonts w:ascii="Calibri" w:eastAsia="Calibri" w:hAnsi="Calibri" w:cs="Calibri"/>
+          <w:rFonts w:ascii="Calibri" w:hAnsi="Calibri" w:eastAsia="Calibri" w:cs="Calibri"/>
           <w:sz w:val="24"/>
           <w:szCs w:val="24"/>
         </w:rPr>
@@ -775,7 +796,7 @@
       </w:r>
       <w:r>
         <w:rPr>
-          <w:rFonts w:ascii="Calibri" w:eastAsia="Calibri" w:hAnsi="Calibri" w:cs="Calibri"/>
+          <w:rFonts w:ascii="Calibri" w:hAnsi="Calibri" w:eastAsia="Calibri" w:cs="Calibri"/>
           <w:b/>
           <w:sz w:val="24"/>
           <w:szCs w:val="24"/>
@@ -784,7 +805,7 @@
       </w:r>
       <w:r>
         <w:rPr>
-          <w:rFonts w:ascii="Calibri" w:eastAsia="Calibri" w:hAnsi="Calibri" w:cs="Calibri"/>
+          <w:rFonts w:ascii="Calibri" w:hAnsi="Calibri" w:eastAsia="Calibri" w:cs="Calibri"/>
           <w:b/>
           <w:sz w:val="24"/>
           <w:szCs w:val="24"/>
@@ -799,15 +820,15 @@
           <w:numId w:val="3"/>
         </w:numPr>
         <w:rPr>
-          <w:rFonts w:ascii="Calibri" w:eastAsia="Calibri" w:hAnsi="Calibri" w:cs="Calibri"/>
-          <w:b/>
-          <w:sz w:val="24"/>
-          <w:szCs w:val="24"/>
-        </w:rPr>
-      </w:pPr>
-      <w:r>
-        <w:rPr>
-          <w:rFonts w:ascii="Calibri" w:eastAsia="Calibri" w:hAnsi="Calibri" w:cs="Calibri"/>
+          <w:rFonts w:ascii="Calibri" w:hAnsi="Calibri" w:eastAsia="Calibri" w:cs="Calibri"/>
+          <w:b/>
+          <w:sz w:val="24"/>
+          <w:szCs w:val="24"/>
+        </w:rPr>
+      </w:pPr>
+      <w:r>
+        <w:rPr>
+          <w:rFonts w:ascii="Calibri" w:hAnsi="Calibri" w:eastAsia="Calibri" w:cs="Calibri"/>
           <w:b/>
           <w:sz w:val="24"/>
           <w:szCs w:val="24"/>
@@ -816,7 +837,7 @@
       </w:r>
       <w:r>
         <w:rPr>
-          <w:rFonts w:ascii="Calibri" w:eastAsia="Calibri" w:hAnsi="Calibri" w:cs="Calibri"/>
+          <w:rFonts w:ascii="Calibri" w:hAnsi="Calibri" w:eastAsia="Calibri" w:cs="Calibri"/>
           <w:sz w:val="24"/>
           <w:szCs w:val="24"/>
         </w:rPr>
@@ -824,7 +845,7 @@
       </w:r>
       <w:r>
         <w:rPr>
-          <w:rFonts w:ascii="Calibri" w:eastAsia="Calibri" w:hAnsi="Calibri" w:cs="Calibri"/>
+          <w:rFonts w:ascii="Calibri" w:hAnsi="Calibri" w:eastAsia="Calibri" w:cs="Calibri"/>
           <w:sz w:val="24"/>
           <w:szCs w:val="24"/>
         </w:rPr>
@@ -832,7 +853,7 @@
       </w:r>
       <w:r>
         <w:rPr>
-          <w:rFonts w:ascii="Calibri" w:eastAsia="Calibri" w:hAnsi="Calibri" w:cs="Calibri"/>
+          <w:rFonts w:ascii="Calibri" w:hAnsi="Calibri" w:eastAsia="Calibri" w:cs="Calibri"/>
           <w:sz w:val="24"/>
           <w:szCs w:val="24"/>
         </w:rPr>
@@ -840,7 +861,7 @@
       </w:r>
       <w:r>
         <w:rPr>
-          <w:rFonts w:ascii="Calibri" w:eastAsia="Calibri" w:hAnsi="Calibri" w:cs="Calibri"/>
+          <w:rFonts w:ascii="Calibri" w:hAnsi="Calibri" w:eastAsia="Calibri" w:cs="Calibri"/>
           <w:i/>
           <w:sz w:val="24"/>
           <w:szCs w:val="24"/>
@@ -852,7 +873,7 @@
       <w:pPr>
         <w:ind w:left="-567"/>
         <w:rPr>
-          <w:rFonts w:ascii="Calibri" w:eastAsia="Calibri" w:hAnsi="Calibri" w:cs="Calibri"/>
+          <w:rFonts w:ascii="Calibri" w:hAnsi="Calibri" w:eastAsia="Calibri" w:cs="Calibri"/>
           <w:i/>
           <w:sz w:val="24"/>
           <w:szCs w:val="24"/>
@@ -863,14 +884,14 @@
       <w:pPr>
         <w:ind w:left="-567"/>
         <w:rPr>
-          <w:rFonts w:ascii="Calibri" w:eastAsia="Calibri" w:hAnsi="Calibri" w:cs="Calibri"/>
-          <w:sz w:val="24"/>
-          <w:szCs w:val="24"/>
-        </w:rPr>
-      </w:pPr>
-      <w:r>
-        <w:rPr>
-          <w:rFonts w:ascii="Calibri" w:eastAsia="Calibri" w:hAnsi="Calibri" w:cs="Calibri"/>
+          <w:rFonts w:ascii="Calibri" w:hAnsi="Calibri" w:eastAsia="Calibri" w:cs="Calibri"/>
+          <w:sz w:val="24"/>
+          <w:szCs w:val="24"/>
+        </w:rPr>
+      </w:pPr>
+      <w:r>
+        <w:rPr>
+          <w:rFonts w:ascii="Calibri" w:hAnsi="Calibri" w:eastAsia="Calibri" w:cs="Calibri"/>
           <w:sz w:val="24"/>
           <w:szCs w:val="24"/>
         </w:rPr>
@@ -878,7 +899,7 @@
       </w:r>
       <w:r>
         <w:rPr>
-          <w:rFonts w:ascii="Calibri" w:eastAsia="Calibri" w:hAnsi="Calibri" w:cs="Calibri"/>
+          <w:rFonts w:ascii="Calibri" w:hAnsi="Calibri" w:eastAsia="Calibri" w:cs="Calibri"/>
           <w:sz w:val="24"/>
           <w:szCs w:val="24"/>
         </w:rPr>
@@ -886,7 +907,7 @@
       </w:r>
       <w:r>
         <w:rPr>
-          <w:rFonts w:ascii="Calibri" w:eastAsia="Calibri" w:hAnsi="Calibri" w:cs="Calibri"/>
+          <w:rFonts w:ascii="Calibri" w:hAnsi="Calibri" w:eastAsia="Calibri" w:cs="Calibri"/>
           <w:sz w:val="24"/>
           <w:szCs w:val="24"/>
         </w:rPr>
@@ -900,14 +921,14 @@
           <w:numId w:val="4"/>
         </w:numPr>
         <w:rPr>
-          <w:rFonts w:ascii="Calibri" w:eastAsia="Calibri" w:hAnsi="Calibri" w:cs="Calibri"/>
-          <w:sz w:val="24"/>
-          <w:szCs w:val="24"/>
-        </w:rPr>
-      </w:pPr>
-      <w:r>
-        <w:rPr>
-          <w:rFonts w:ascii="Calibri" w:eastAsia="Calibri" w:hAnsi="Calibri" w:cs="Calibri"/>
+          <w:rFonts w:ascii="Calibri" w:hAnsi="Calibri" w:eastAsia="Calibri" w:cs="Calibri"/>
+          <w:sz w:val="24"/>
+          <w:szCs w:val="24"/>
+        </w:rPr>
+      </w:pPr>
+      <w:r>
+        <w:rPr>
+          <w:rFonts w:ascii="Calibri" w:hAnsi="Calibri" w:eastAsia="Calibri" w:cs="Calibri"/>
           <w:b/>
           <w:bCs/>
           <w:sz w:val="24"/>
@@ -917,7 +938,7 @@
       </w:r>
       <w:r>
         <w:rPr>
-          <w:rFonts w:ascii="Calibri" w:eastAsia="Calibri" w:hAnsi="Calibri" w:cs="Calibri"/>
+          <w:rFonts w:ascii="Calibri" w:hAnsi="Calibri" w:eastAsia="Calibri" w:cs="Calibri"/>
           <w:b/>
           <w:bCs/>
           <w:sz w:val="24"/>
@@ -927,7 +948,7 @@
       </w:r>
       <w:r>
         <w:rPr>
-          <w:rFonts w:ascii="Calibri" w:eastAsia="Calibri" w:hAnsi="Calibri" w:cs="Calibri"/>
+          <w:rFonts w:ascii="Calibri" w:hAnsi="Calibri" w:eastAsia="Calibri" w:cs="Calibri"/>
           <w:b/>
           <w:bCs/>
           <w:sz w:val="24"/>
@@ -937,7 +958,7 @@
       </w:r>
       <w:r>
         <w:rPr>
-          <w:rFonts w:ascii="Calibri" w:eastAsia="Calibri" w:hAnsi="Calibri" w:cs="Calibri"/>
+          <w:rFonts w:ascii="Calibri" w:hAnsi="Calibri" w:eastAsia="Calibri" w:cs="Calibri"/>
           <w:sz w:val="24"/>
           <w:szCs w:val="24"/>
         </w:rPr>
@@ -948,7 +969,7 @@
       <w:pPr>
         <w:ind w:left="-567"/>
         <w:rPr>
-          <w:rFonts w:ascii="Calibri" w:eastAsia="Calibri" w:hAnsi="Calibri" w:cs="Calibri"/>
+          <w:rFonts w:ascii="Calibri" w:hAnsi="Calibri" w:eastAsia="Calibri" w:cs="Calibri"/>
           <w:b/>
           <w:sz w:val="24"/>
           <w:szCs w:val="24"/>
@@ -959,15 +980,15 @@
       <w:pPr>
         <w:ind w:left="-567"/>
         <w:rPr>
-          <w:rFonts w:ascii="Calibri" w:eastAsia="Calibri" w:hAnsi="Calibri" w:cs="Calibri"/>
-          <w:b/>
-          <w:sz w:val="24"/>
-          <w:szCs w:val="24"/>
-        </w:rPr>
-      </w:pPr>
-      <w:r>
-        <w:rPr>
-          <w:rFonts w:ascii="Calibri" w:eastAsia="Calibri" w:hAnsi="Calibri" w:cs="Calibri"/>
+          <w:rFonts w:ascii="Calibri" w:hAnsi="Calibri" w:eastAsia="Calibri" w:cs="Calibri"/>
+          <w:b/>
+          <w:sz w:val="24"/>
+          <w:szCs w:val="24"/>
+        </w:rPr>
+      </w:pPr>
+      <w:r>
+        <w:rPr>
+          <w:rFonts w:ascii="Calibri" w:hAnsi="Calibri" w:eastAsia="Calibri" w:cs="Calibri"/>
           <w:b/>
           <w:sz w:val="24"/>
           <w:szCs w:val="24"/>
@@ -976,7 +997,7 @@
       </w:r>
       <w:r>
         <w:rPr>
-          <w:rFonts w:ascii="Calibri" w:eastAsia="Calibri" w:hAnsi="Calibri" w:cs="Calibri"/>
+          <w:rFonts w:ascii="Calibri" w:hAnsi="Calibri" w:eastAsia="Calibri" w:cs="Calibri"/>
           <w:b/>
           <w:sz w:val="24"/>
           <w:szCs w:val="24"/>
@@ -985,7 +1006,7 @@
       </w:r>
       <w:r>
         <w:rPr>
-          <w:rFonts w:ascii="Calibri" w:eastAsia="Calibri" w:hAnsi="Calibri" w:cs="Calibri"/>
+          <w:rFonts w:ascii="Calibri" w:hAnsi="Calibri" w:eastAsia="Calibri" w:cs="Calibri"/>
           <w:b/>
           <w:sz w:val="24"/>
           <w:szCs w:val="24"/>
@@ -994,7 +1015,7 @@
       </w:r>
       <w:r>
         <w:rPr>
-          <w:rFonts w:ascii="Calibri" w:eastAsia="Calibri" w:hAnsi="Calibri" w:cs="Calibri"/>
+          <w:rFonts w:ascii="Calibri" w:hAnsi="Calibri" w:eastAsia="Calibri" w:cs="Calibri"/>
           <w:b/>
           <w:sz w:val="24"/>
           <w:szCs w:val="24"/>
@@ -1006,14 +1027,14 @@
       <w:pPr>
         <w:ind w:left="2157" w:hanging="2724"/>
         <w:rPr>
-          <w:rFonts w:ascii="Calibri" w:eastAsia="Calibri" w:hAnsi="Calibri" w:cs="Calibri"/>
-          <w:sz w:val="24"/>
-          <w:szCs w:val="24"/>
-        </w:rPr>
-      </w:pPr>
-      <w:r>
-        <w:rPr>
-          <w:rFonts w:ascii="Calibri" w:eastAsia="Calibri" w:hAnsi="Calibri" w:cs="Calibri"/>
+          <w:rFonts w:ascii="Calibri" w:hAnsi="Calibri" w:eastAsia="Calibri" w:cs="Calibri"/>
+          <w:sz w:val="24"/>
+          <w:szCs w:val="24"/>
+        </w:rPr>
+      </w:pPr>
+      <w:r>
+        <w:rPr>
+          <w:rFonts w:ascii="Calibri" w:hAnsi="Calibri" w:eastAsia="Calibri" w:cs="Calibri"/>
           <w:sz w:val="24"/>
           <w:szCs w:val="24"/>
         </w:rPr>
@@ -1027,14 +1048,14 @@
           <w:numId w:val="5"/>
         </w:numPr>
         <w:rPr>
-          <w:rFonts w:ascii="Calibri" w:eastAsia="Calibri" w:hAnsi="Calibri" w:cs="Calibri"/>
-          <w:sz w:val="24"/>
-          <w:szCs w:val="24"/>
-        </w:rPr>
-      </w:pPr>
-      <w:r>
-        <w:rPr>
-          <w:rFonts w:ascii="Calibri" w:eastAsia="Calibri" w:hAnsi="Calibri" w:cs="Calibri"/>
+          <w:rFonts w:ascii="Calibri" w:hAnsi="Calibri" w:eastAsia="Calibri" w:cs="Calibri"/>
+          <w:sz w:val="24"/>
+          <w:szCs w:val="24"/>
+        </w:rPr>
+      </w:pPr>
+      <w:r>
+        <w:rPr>
+          <w:rFonts w:ascii="Calibri" w:hAnsi="Calibri" w:eastAsia="Calibri" w:cs="Calibri"/>
           <w:b/>
           <w:sz w:val="24"/>
           <w:szCs w:val="24"/>
@@ -1044,7 +1065,7 @@
       </w:r>
       <w:r>
         <w:rPr>
-          <w:rFonts w:ascii="Calibri" w:eastAsia="Calibri" w:hAnsi="Calibri" w:cs="Calibri"/>
+          <w:rFonts w:ascii="Calibri" w:hAnsi="Calibri" w:eastAsia="Calibri" w:cs="Calibri"/>
           <w:sz w:val="24"/>
           <w:szCs w:val="24"/>
         </w:rPr>
@@ -1054,7 +1075,7 @@
     <w:p>
       <w:pPr>
         <w:rPr>
-          <w:rFonts w:ascii="Calibri" w:eastAsia="Calibri" w:hAnsi="Calibri" w:cs="Calibri"/>
+          <w:rFonts w:ascii="Calibri" w:hAnsi="Calibri" w:eastAsia="Calibri" w:cs="Calibri"/>
           <w:sz w:val="24"/>
           <w:szCs w:val="24"/>
         </w:rPr>
@@ -1064,14 +1085,14 @@
       <w:pPr>
         <w:ind w:left="-567"/>
         <w:rPr>
-          <w:rFonts w:ascii="Calibri" w:eastAsia="Calibri" w:hAnsi="Calibri" w:cs="Calibri"/>
-          <w:sz w:val="24"/>
-          <w:szCs w:val="24"/>
-        </w:rPr>
-      </w:pPr>
-      <w:r>
-        <w:rPr>
-          <w:rFonts w:ascii="Calibri" w:eastAsia="Calibri" w:hAnsi="Calibri" w:cs="Calibri"/>
+          <w:rFonts w:ascii="Calibri" w:hAnsi="Calibri" w:eastAsia="Calibri" w:cs="Calibri"/>
+          <w:sz w:val="24"/>
+          <w:szCs w:val="24"/>
+        </w:rPr>
+      </w:pPr>
+      <w:r>
+        <w:rPr>
+          <w:rFonts w:ascii="Calibri" w:hAnsi="Calibri" w:eastAsia="Calibri" w:cs="Calibri"/>
           <w:sz w:val="24"/>
           <w:szCs w:val="24"/>
         </w:rPr>
@@ -1085,15 +1106,15 @@
           <w:numId w:val="2"/>
         </w:numPr>
         <w:rPr>
-          <w:rFonts w:ascii="Calibri" w:eastAsia="Calibri" w:hAnsi="Calibri" w:cs="Calibri"/>
-          <w:b/>
-          <w:sz w:val="24"/>
-          <w:szCs w:val="24"/>
-        </w:rPr>
-      </w:pPr>
-      <w:r>
-        <w:rPr>
-          <w:rFonts w:ascii="Calibri" w:eastAsia="Calibri" w:hAnsi="Calibri" w:cs="Calibri"/>
+          <w:rFonts w:ascii="Calibri" w:hAnsi="Calibri" w:eastAsia="Calibri" w:cs="Calibri"/>
+          <w:b/>
+          <w:sz w:val="24"/>
+          <w:szCs w:val="24"/>
+        </w:rPr>
+      </w:pPr>
+      <w:r>
+        <w:rPr>
+          <w:rFonts w:ascii="Calibri" w:hAnsi="Calibri" w:eastAsia="Calibri" w:cs="Calibri"/>
           <w:b/>
           <w:sz w:val="24"/>
           <w:szCs w:val="24"/>
@@ -1105,7 +1126,7 @@
       <w:pPr>
         <w:ind w:left="-567"/>
         <w:rPr>
-          <w:rFonts w:ascii="Calibri" w:eastAsia="Calibri" w:hAnsi="Calibri" w:cs="Calibri"/>
+          <w:rFonts w:ascii="Calibri" w:hAnsi="Calibri" w:eastAsia="Calibri" w:cs="Calibri"/>
           <w:b/>
           <w:sz w:val="24"/>
           <w:szCs w:val="24"/>
@@ -1116,7 +1137,7 @@
       <w:pPr>
         <w:ind w:left="-567"/>
         <w:rPr>
-          <w:rFonts w:ascii="Calibri" w:eastAsia="Calibri" w:hAnsi="Calibri" w:cs="Calibri"/>
+          <w:rFonts w:ascii="Calibri" w:hAnsi="Calibri" w:eastAsia="Calibri" w:cs="Calibri"/>
           <w:b/>
           <w:sz w:val="24"/>
           <w:szCs w:val="24"/>
@@ -1125,7 +1146,7 @@
     </w:p>
     <w:p/>
     <w:sectPr>
-      <w:pgSz w:w="11909" w:h="16834"/>
+      <w:pgSz w:w="11909" w:h="16834" w:orient="portrait"/>
       <w:pgMar w:top="1440" w:right="1440" w:bottom="1440" w:left="1440" w:header="720" w:footer="720" w:gutter="0"/>
       <w:pgNumType w:start="1"/>
       <w:cols w:space="720"/>
@@ -2184,11 +2205,11 @@
 </file>
 
 <file path=word/styles.xml><?xml version="1.0" encoding="utf-8"?>
-<w:styles xmlns:mc="http://schemas.openxmlformats.org/markup-compatibility/2006" xmlns:r="http://schemas.openxmlformats.org/officeDocument/2006/relationships" xmlns:w="http://schemas.openxmlformats.org/wordprocessingml/2006/main" xmlns:w14="http://schemas.microsoft.com/office/word/2010/wordml" xmlns:w15="http://schemas.microsoft.com/office/word/2012/wordml" xmlns:w16cex="http://schemas.microsoft.com/office/word/2018/wordml/cex" xmlns:w16cid="http://schemas.microsoft.com/office/word/2016/wordml/cid" xmlns:w16="http://schemas.microsoft.com/office/word/2018/wordml" xmlns:w16sdtdh="http://schemas.microsoft.com/office/word/2020/wordml/sdtdatahash" xmlns:w16se="http://schemas.microsoft.com/office/word/2015/wordml/symex" mc:Ignorable="w14 w15 w16se w16cid w16 w16cex w16sdtdh">
+<w:styles xmlns:wp14="http://schemas.microsoft.com/office/word/2010/wordprocessingDrawing" xmlns:mc="http://schemas.openxmlformats.org/markup-compatibility/2006" xmlns:r="http://schemas.openxmlformats.org/officeDocument/2006/relationships" xmlns:w="http://schemas.openxmlformats.org/wordprocessingml/2006/main" xmlns:w14="http://schemas.microsoft.com/office/word/2010/wordml" xmlns:w15="http://schemas.microsoft.com/office/word/2012/wordml" xmlns:w16cex="http://schemas.microsoft.com/office/word/2018/wordml/cex" xmlns:w16cid="http://schemas.microsoft.com/office/word/2016/wordml/cid" xmlns:w16="http://schemas.microsoft.com/office/word/2018/wordml" xmlns:w16sdtdh="http://schemas.microsoft.com/office/word/2020/wordml/sdtdatahash" xmlns:w16se="http://schemas.microsoft.com/office/word/2015/wordml/symex" mc:Ignorable="w14 w15 w16se w16cid w16 w16cex w16sdtdh wp14">
   <w:docDefaults>
     <w:rPrDefault>
       <w:rPr>
-        <w:rFonts w:ascii="Arial" w:eastAsia="Arial" w:hAnsi="Arial" w:cs="Arial"/>
+        <w:rFonts w:ascii="Arial" w:hAnsi="Arial" w:eastAsia="Arial" w:cs="Arial"/>
         <w:sz w:val="22"/>
         <w:szCs w:val="22"/>
         <w:lang w:val="tr" w:eastAsia="en-NL" w:bidi="ar-SA"/>
@@ -2203,14 +2224,14 @@
   <w:latentStyles w:defLockedState="0" w:defUIPriority="99" w:defSemiHidden="0" w:defUnhideWhenUsed="0" w:defQFormat="0" w:count="376">
     <w:lsdException w:name="Normal" w:uiPriority="0" w:qFormat="1"/>
     <w:lsdException w:name="heading 1" w:uiPriority="9" w:qFormat="1"/>
-    <w:lsdException w:name="heading 2" w:semiHidden="1" w:uiPriority="9" w:unhideWhenUsed="1" w:qFormat="1"/>
-    <w:lsdException w:name="heading 3" w:semiHidden="1" w:uiPriority="9" w:unhideWhenUsed="1" w:qFormat="1"/>
-    <w:lsdException w:name="heading 4" w:semiHidden="1" w:uiPriority="9" w:unhideWhenUsed="1" w:qFormat="1"/>
-    <w:lsdException w:name="heading 5" w:semiHidden="1" w:uiPriority="9" w:unhideWhenUsed="1" w:qFormat="1"/>
-    <w:lsdException w:name="heading 6" w:semiHidden="1" w:uiPriority="9" w:unhideWhenUsed="1" w:qFormat="1"/>
-    <w:lsdException w:name="heading 7" w:semiHidden="1" w:uiPriority="9" w:unhideWhenUsed="1" w:qFormat="1"/>
-    <w:lsdException w:name="heading 8" w:semiHidden="1" w:uiPriority="9" w:unhideWhenUsed="1" w:qFormat="1"/>
-    <w:lsdException w:name="heading 9" w:semiHidden="1" w:uiPriority="9" w:unhideWhenUsed="1" w:qFormat="1"/>
+    <w:lsdException w:name="heading 2" w:uiPriority="9" w:semiHidden="1" w:unhideWhenUsed="1" w:qFormat="1"/>
+    <w:lsdException w:name="heading 3" w:uiPriority="9" w:semiHidden="1" w:unhideWhenUsed="1" w:qFormat="1"/>
+    <w:lsdException w:name="heading 4" w:uiPriority="9" w:semiHidden="1" w:unhideWhenUsed="1" w:qFormat="1"/>
+    <w:lsdException w:name="heading 5" w:uiPriority="9" w:semiHidden="1" w:unhideWhenUsed="1" w:qFormat="1"/>
+    <w:lsdException w:name="heading 6" w:uiPriority="9" w:semiHidden="1" w:unhideWhenUsed="1" w:qFormat="1"/>
+    <w:lsdException w:name="heading 7" w:uiPriority="9" w:semiHidden="1" w:unhideWhenUsed="1" w:qFormat="1"/>
+    <w:lsdException w:name="heading 8" w:uiPriority="9" w:semiHidden="1" w:unhideWhenUsed="1" w:qFormat="1"/>
+    <w:lsdException w:name="heading 9" w:uiPriority="9" w:semiHidden="1" w:unhideWhenUsed="1" w:qFormat="1"/>
     <w:lsdException w:name="index 1" w:semiHidden="1" w:unhideWhenUsed="1"/>
     <w:lsdException w:name="index 2" w:semiHidden="1" w:unhideWhenUsed="1"/>
     <w:lsdException w:name="index 3" w:semiHidden="1" w:unhideWhenUsed="1"/>
@@ -2220,22 +2241,22 @@
     <w:lsdException w:name="index 7" w:semiHidden="1" w:unhideWhenUsed="1"/>
     <w:lsdException w:name="index 8" w:semiHidden="1" w:unhideWhenUsed="1"/>
     <w:lsdException w:name="index 9" w:semiHidden="1" w:unhideWhenUsed="1"/>
-    <w:lsdException w:name="toc 1" w:semiHidden="1" w:uiPriority="39" w:unhideWhenUsed="1"/>
-    <w:lsdException w:name="toc 2" w:semiHidden="1" w:uiPriority="39" w:unhideWhenUsed="1"/>
-    <w:lsdException w:name="toc 3" w:semiHidden="1" w:uiPriority="39" w:unhideWhenUsed="1"/>
-    <w:lsdException w:name="toc 4" w:semiHidden="1" w:uiPriority="39" w:unhideWhenUsed="1"/>
-    <w:lsdException w:name="toc 5" w:semiHidden="1" w:uiPriority="39" w:unhideWhenUsed="1"/>
-    <w:lsdException w:name="toc 6" w:semiHidden="1" w:uiPriority="39" w:unhideWhenUsed="1"/>
-    <w:lsdException w:name="toc 7" w:semiHidden="1" w:uiPriority="39" w:unhideWhenUsed="1"/>
-    <w:lsdException w:name="toc 8" w:semiHidden="1" w:uiPriority="39" w:unhideWhenUsed="1"/>
-    <w:lsdException w:name="toc 9" w:semiHidden="1" w:uiPriority="39" w:unhideWhenUsed="1"/>
+    <w:lsdException w:name="toc 1" w:uiPriority="39" w:semiHidden="1" w:unhideWhenUsed="1"/>
+    <w:lsdException w:name="toc 2" w:uiPriority="39" w:semiHidden="1" w:unhideWhenUsed="1"/>
+    <w:lsdException w:name="toc 3" w:uiPriority="39" w:semiHidden="1" w:unhideWhenUsed="1"/>
+    <w:lsdException w:name="toc 4" w:uiPriority="39" w:semiHidden="1" w:unhideWhenUsed="1"/>
+    <w:lsdException w:name="toc 5" w:uiPriority="39" w:semiHidden="1" w:unhideWhenUsed="1"/>
+    <w:lsdException w:name="toc 6" w:uiPriority="39" w:semiHidden="1" w:unhideWhenUsed="1"/>
+    <w:lsdException w:name="toc 7" w:uiPriority="39" w:semiHidden="1" w:unhideWhenUsed="1"/>
+    <w:lsdException w:name="toc 8" w:uiPriority="39" w:semiHidden="1" w:unhideWhenUsed="1"/>
+    <w:lsdException w:name="toc 9" w:uiPriority="39" w:semiHidden="1" w:unhideWhenUsed="1"/>
     <w:lsdException w:name="Normal Indent" w:semiHidden="1" w:unhideWhenUsed="1"/>
     <w:lsdException w:name="footnote text" w:semiHidden="1" w:unhideWhenUsed="1"/>
     <w:lsdException w:name="annotation text" w:semiHidden="1" w:unhideWhenUsed="1"/>
     <w:lsdException w:name="header" w:semiHidden="1" w:unhideWhenUsed="1"/>
     <w:lsdException w:name="footer" w:semiHidden="1" w:unhideWhenUsed="1"/>
     <w:lsdException w:name="index heading" w:semiHidden="1" w:unhideWhenUsed="1"/>
-    <w:lsdException w:name="caption" w:semiHidden="1" w:uiPriority="35" w:unhideWhenUsed="1" w:qFormat="1"/>
+    <w:lsdException w:name="caption" w:uiPriority="35" w:semiHidden="1" w:unhideWhenUsed="1" w:qFormat="1"/>
     <w:lsdException w:name="table of figures" w:semiHidden="1" w:unhideWhenUsed="1"/>
     <w:lsdException w:name="envelope address" w:semiHidden="1" w:unhideWhenUsed="1"/>
     <w:lsdException w:name="envelope return" w:semiHidden="1" w:unhideWhenUsed="1"/>
@@ -2266,7 +2287,7 @@
     <w:lsdException w:name="Title" w:uiPriority="10" w:qFormat="1"/>
     <w:lsdException w:name="Closing" w:semiHidden="1" w:unhideWhenUsed="1"/>
     <w:lsdException w:name="Signature" w:semiHidden="1" w:unhideWhenUsed="1"/>
-    <w:lsdException w:name="Default Paragraph Font" w:semiHidden="1" w:uiPriority="1" w:unhideWhenUsed="1"/>
+    <w:lsdException w:name="Default Paragraph Font" w:uiPriority="1" w:semiHidden="1" w:unhideWhenUsed="1"/>
     <w:lsdException w:name="Body Text" w:semiHidden="1" w:unhideWhenUsed="1"/>
     <w:lsdException w:name="Body Text Indent" w:semiHidden="1" w:unhideWhenUsed="1"/>
     <w:lsdException w:name="List Continue" w:semiHidden="1" w:unhideWhenUsed="1"/>
@@ -2466,8 +2487,8 @@
     <w:lsdException w:name="Subtle Reference" w:uiPriority="31" w:qFormat="1"/>
     <w:lsdException w:name="Intense Reference" w:uiPriority="32" w:qFormat="1"/>
     <w:lsdException w:name="Book Title" w:uiPriority="33" w:qFormat="1"/>
-    <w:lsdException w:name="Bibliography" w:semiHidden="1" w:uiPriority="37" w:unhideWhenUsed="1"/>
-    <w:lsdException w:name="TOC Heading" w:semiHidden="1" w:uiPriority="39" w:unhideWhenUsed="1" w:qFormat="1"/>
+    <w:lsdException w:name="Bibliography" w:uiPriority="37" w:semiHidden="1" w:unhideWhenUsed="1"/>
+    <w:lsdException w:name="TOC Heading" w:uiPriority="39" w:semiHidden="1" w:unhideWhenUsed="1" w:qFormat="1"/>
     <w:lsdException w:name="Plain Table 1" w:uiPriority="41"/>
     <w:lsdException w:name="Plain Table 2" w:uiPriority="42"/>
     <w:lsdException w:name="Plain Table 3" w:uiPriority="43"/>
@@ -2578,7 +2599,7 @@
     <w:lsdException w:name="Unresolved Mention" w:semiHidden="1" w:unhideWhenUsed="1"/>
     <w:lsdException w:name="Smart Link" w:semiHidden="1" w:unhideWhenUsed="1"/>
   </w:latentStyles>
-  <w:style w:type="paragraph" w:default="1" w:styleId="Normal">
+  <w:style w:type="paragraph" w:styleId="Normal" w:default="1">
     <w:name w:val="Normal"/>
     <w:qFormat/>
   </w:style>
@@ -2695,13 +2716,13 @@
       <w:color w:val="666666"/>
     </w:rPr>
   </w:style>
-  <w:style w:type="character" w:default="1" w:styleId="DefaultParagraphFont">
+  <w:style w:type="character" w:styleId="DefaultParagraphFont" w:default="1">
     <w:name w:val="Default Paragraph Font"/>
     <w:uiPriority w:val="1"/>
     <w:semiHidden/>
     <w:unhideWhenUsed/>
   </w:style>
-  <w:style w:type="table" w:default="1" w:styleId="TableNormal">
+  <w:style w:type="table" w:styleId="TableNormal" w:default="1">
     <w:name w:val="Normal Table"/>
     <w:uiPriority w:val="99"/>
     <w:semiHidden/>
@@ -2716,7 +2737,7 @@
       </w:tblCellMar>
     </w:tblPr>
   </w:style>
-  <w:style w:type="numbering" w:default="1" w:styleId="NoList">
+  <w:style w:type="numbering" w:styleId="NoList" w:default="1">
     <w:name w:val="No List"/>
     <w:uiPriority w:val="99"/>
     <w:semiHidden/>

</xml_diff>